<commit_message>
Add Sessions 1.2 to 2.3
</commit_message>
<xml_diff>
--- a/content/programme/Semantics_Session_1.2.docx
+++ b/content/programme/Semantics_Session_1.2.docx
@@ -114,30 +114,13 @@
         <w:pStyle w:val="Heading3"/>
         <w:rPr/>
       </w:pPr>
-      <w:bookmarkStart w:colFirst="0" w:colLast="0" w:name="_zdnxklhnplxs" w:id="5"/>
+      <w:bookmarkStart w:colFirst="0" w:colLast="0" w:name="_b76awh3oiv1e" w:id="5"/>
       <w:bookmarkEnd w:id="5"/>
       <w:r>
         <w:rPr>
           <w:rtl w:val="0"/>
         </w:rPr>
-        <w:t xml:space="preserve">TBA</w:t>
-      </w:r>
-      <w:r>
-        <w:rPr>
-          <w:rtl w:val="0"/>
-        </w:rPr>
-      </w:r>
-    </w:p>
-    <w:p>
-      <w:pPr>
-        <w:jc w:val="both"/>
-        <w:rPr/>
-      </w:pPr>
-      <w:r>
-        <w:rPr>
-          <w:rtl w:val="0"/>
-        </w:rPr>
-        <w:t xml:space="preserve">abstract </w:t>
+        <w:t xml:space="preserve">From Law to data and back - implementing and customizing a method</w:t>
       </w:r>
     </w:p>
     <w:p>
@@ -210,6 +193,282 @@
                 <wp:inline distB="114300" distT="114300" distL="114300" distR="114300">
                   <wp:extent cx="1435100" cy="1435100"/>
                   <wp:effectExtent b="0" l="0" r="0" t="0"/>
+                  <wp:docPr id="9" name="image1.png"/>
+                  <a:graphic>
+                    <a:graphicData uri="http://schemas.openxmlformats.org/drawingml/2006/picture">
+                      <pic:pic>
+                        <pic:nvPicPr>
+                          <pic:cNvPr id="0" name="image1.png"/>
+                          <pic:cNvPicPr preferRelativeResize="0"/>
+                        </pic:nvPicPr>
+                        <pic:blipFill>
+                          <a:blip r:embed="rId6"/>
+                          <a:srcRect b="0" l="0" r="0" t="0"/>
+                          <a:stretch>
+                            <a:fillRect/>
+                          </a:stretch>
+                        </pic:blipFill>
+                        <pic:spPr>
+                          <a:xfrm>
+                            <a:off x="0" y="0"/>
+                            <a:ext cx="1435100" cy="1435100"/>
+                          </a:xfrm>
+                          <a:prstGeom prst="rect"/>
+                          <a:ln/>
+                        </pic:spPr>
+                      </pic:pic>
+                    </a:graphicData>
+                  </a:graphic>
+                </wp:inline>
+              </w:drawing>
+            </w:r>
+            <w:r>
+              <w:rPr>
+                <w:rtl w:val="0"/>
+              </w:rPr>
+            </w:r>
+          </w:p>
+          <w:p>
+            <w:pPr>
+              <w:pStyle w:val="Heading5"/>
+              <w:shd w:fill="ffffff" w:val="clear"/>
+              <w:spacing w:after="0" w:before="0" w:lineRule="auto"/>
+              <w:ind w:left="-20" w:right="-20" w:firstLine="0"/>
+              <w:rPr/>
+            </w:pPr>
+            <w:bookmarkStart w:colFirst="0" w:colLast="0" w:name="_au4nhbkjwgm8" w:id="6"/>
+            <w:bookmarkEnd w:id="6"/>
+            <w:r>
+              <w:rPr>
+                <w:rtl w:val="0"/>
+              </w:rPr>
+              <w:t xml:space="preserve">L. van Bergen</w:t>
+            </w:r>
+          </w:p>
+          <w:p>
+            <w:pPr>
+              <w:spacing w:line="240" w:lineRule="auto"/>
+              <w:rPr/>
+            </w:pPr>
+            <w:r>
+              <w:rPr>
+                <w:rtl w:val="0"/>
+              </w:rPr>
+            </w:r>
+          </w:p>
+        </w:tc>
+        <w:tc>
+          <w:tcPr>
+            <w:shd w:fill="auto" w:val="clear"/>
+            <w:tcMar>
+              <w:top w:w="100.0" w:type="dxa"/>
+              <w:left w:w="100.0" w:type="dxa"/>
+              <w:bottom w:w="100.0" w:type="dxa"/>
+              <w:right w:w="100.0" w:type="dxa"/>
+            </w:tcMar>
+            <w:vAlign w:val="top"/>
+          </w:tcPr>
+          <w:p>
+            <w:pPr>
+              <w:shd w:fill="ffffff" w:val="clear"/>
+              <w:rPr>
+                <w:b w:val="1"/>
+                <w:color w:val="212529"/>
+                <w:sz w:val="36"/>
+                <w:szCs w:val="36"/>
+              </w:rPr>
+            </w:pPr>
+            <w:r>
+              <w:rPr>
+                <w:rFonts w:ascii="Lato" w:cs="Lato" w:eastAsia="Lato" w:hAnsi="Lato"/>
+                <w:b w:val="1"/>
+                <w:color w:val="212529"/>
+                <w:sz w:val="36"/>
+                <w:szCs w:val="36"/>
+              </w:rPr>
+              <w:drawing>
+                <wp:inline distB="114300" distT="114300" distL="114300" distR="114300">
+                  <wp:extent cx="1435100" cy="1435100"/>
+                  <wp:effectExtent b="0" l="0" r="0" t="0"/>
+                  <wp:docPr id="11" name="image1.png"/>
+                  <a:graphic>
+                    <a:graphicData uri="http://schemas.openxmlformats.org/drawingml/2006/picture">
+                      <pic:pic>
+                        <pic:nvPicPr>
+                          <pic:cNvPr id="0" name="image1.png"/>
+                          <pic:cNvPicPr preferRelativeResize="0"/>
+                        </pic:nvPicPr>
+                        <pic:blipFill>
+                          <a:blip r:embed="rId6"/>
+                          <a:srcRect b="0" l="0" r="0" t="0"/>
+                          <a:stretch>
+                            <a:fillRect/>
+                          </a:stretch>
+                        </pic:blipFill>
+                        <pic:spPr>
+                          <a:xfrm>
+                            <a:off x="0" y="0"/>
+                            <a:ext cx="1435100" cy="1435100"/>
+                          </a:xfrm>
+                          <a:prstGeom prst="rect"/>
+                          <a:ln/>
+                        </pic:spPr>
+                      </pic:pic>
+                    </a:graphicData>
+                  </a:graphic>
+                </wp:inline>
+              </w:drawing>
+            </w:r>
+            <w:r>
+              <w:rPr>
+                <w:rtl w:val="0"/>
+              </w:rPr>
+            </w:r>
+          </w:p>
+          <w:p>
+            <w:pPr>
+              <w:pStyle w:val="Heading5"/>
+              <w:spacing w:line="240" w:lineRule="auto"/>
+              <w:rPr/>
+            </w:pPr>
+            <w:bookmarkStart w:colFirst="0" w:colLast="0" w:name="_qitez4je2n74" w:id="7"/>
+            <w:bookmarkEnd w:id="7"/>
+            <w:r>
+              <w:rPr>
+                <w:rtl w:val="0"/>
+              </w:rPr>
+              <w:t xml:space="preserve">Nicole Groot-Nibbelink</w:t>
+            </w:r>
+          </w:p>
+          <w:p>
+            <w:pPr>
+              <w:pStyle w:val="Heading5"/>
+              <w:spacing w:line="240" w:lineRule="auto"/>
+              <w:rPr/>
+            </w:pPr>
+            <w:bookmarkStart w:colFirst="0" w:colLast="0" w:name="_qitez4je2n74" w:id="7"/>
+            <w:bookmarkEnd w:id="7"/>
+            <w:r>
+              <w:rPr>
+                <w:rtl w:val="0"/>
+              </w:rPr>
+            </w:r>
+          </w:p>
+        </w:tc>
+      </w:tr>
+    </w:tbl>
+    <w:p>
+      <w:pPr>
+        <w:rPr/>
+      </w:pPr>
+      <w:r>
+        <w:rPr>
+          <w:rtl w:val="0"/>
+        </w:rPr>
+      </w:r>
+    </w:p>
+    <w:p>
+      <w:pPr>
+        <w:rPr/>
+      </w:pPr>
+      <w:r>
+        <w:rPr>
+          <w:rtl w:val="0"/>
+        </w:rPr>
+      </w:r>
+    </w:p>
+    <w:p>
+      <w:pPr>
+        <w:pStyle w:val="Heading3"/>
+        <w:rPr/>
+      </w:pPr>
+      <w:bookmarkStart w:colFirst="0" w:colLast="0" w:name="_1492efx4plx4" w:id="8"/>
+      <w:bookmarkEnd w:id="8"/>
+      <w:r>
+        <w:rPr>
+          <w:rtl w:val="0"/>
+        </w:rPr>
+        <w:t xml:space="preserve">Semantic Coupling of Digital Twins to derive Greenhouse Control Strategies</w:t>
+      </w:r>
+    </w:p>
+    <w:p>
+      <w:pPr>
+        <w:rPr/>
+      </w:pPr>
+      <w:r>
+        <w:rPr>
+          <w:rtl w:val="0"/>
+        </w:rPr>
+      </w:r>
+    </w:p>
+    <w:tbl>
+      <w:tblPr>
+        <w:tblStyle w:val="Table2"/>
+        <w:tblW w:w="9025.511811023624" w:type="dxa"/>
+        <w:jc w:val="left"/>
+        <w:tblBorders>
+          <w:top w:color="000000" w:space="0" w:sz="8" w:val="single"/>
+          <w:left w:color="000000" w:space="0" w:sz="8" w:val="single"/>
+          <w:bottom w:color="000000" w:space="0" w:sz="8" w:val="single"/>
+          <w:right w:color="000000" w:space="0" w:sz="8" w:val="single"/>
+          <w:insideH w:color="000000" w:space="0" w:sz="8" w:val="single"/>
+          <w:insideV w:color="000000" w:space="0" w:sz="8" w:val="single"/>
+        </w:tblBorders>
+        <w:tblLayout w:type="fixed"/>
+        <w:tblLook w:val="0600"/>
+      </w:tblPr>
+      <w:tblGrid>
+        <w:gridCol w:w="2256.377952755906"/>
+        <w:gridCol w:w="2256.377952755906"/>
+        <w:gridCol w:w="2256.377952755906"/>
+        <w:gridCol w:w="2256.377952755906"/>
+        <w:tblGridChange w:id="0">
+          <w:tblGrid>
+            <w:gridCol w:w="2256.377952755906"/>
+            <w:gridCol w:w="2256.377952755906"/>
+            <w:gridCol w:w="2256.377952755906"/>
+            <w:gridCol w:w="2256.377952755906"/>
+          </w:tblGrid>
+        </w:tblGridChange>
+      </w:tblGrid>
+      <w:tr>
+        <w:trPr>
+          <w:cantSplit w:val="1"/>
+          <w:tblHeader w:val="0"/>
+        </w:trPr>
+        <w:tc>
+          <w:tcPr>
+            <w:shd w:fill="auto" w:val="clear"/>
+            <w:tcMar>
+              <w:top w:w="100.0" w:type="dxa"/>
+              <w:left w:w="100.0" w:type="dxa"/>
+              <w:bottom w:w="100.0" w:type="dxa"/>
+              <w:right w:w="100.0" w:type="dxa"/>
+            </w:tcMar>
+            <w:vAlign w:val="top"/>
+          </w:tcPr>
+          <w:p>
+            <w:pPr>
+              <w:shd w:fill="ffffff" w:val="clear"/>
+              <w:rPr>
+                <w:b w:val="1"/>
+                <w:color w:val="212529"/>
+                <w:sz w:val="36"/>
+                <w:szCs w:val="36"/>
+              </w:rPr>
+            </w:pPr>
+            <w:r>
+              <w:rPr>
+                <w:rFonts w:ascii="Lato" w:cs="Lato" w:eastAsia="Lato" w:hAnsi="Lato"/>
+                <w:b w:val="1"/>
+                <w:color w:val="212529"/>
+                <w:sz w:val="36"/>
+                <w:szCs w:val="36"/>
+              </w:rPr>
+              <w:drawing>
+                <wp:inline distB="114300" distT="114300" distL="114300" distR="114300">
+                  <wp:extent cx="1435100" cy="1435100"/>
+                  <wp:effectExtent b="0" l="0" r="0" t="0"/>
                   <wp:docPr id="2" name="image1.png"/>
                   <a:graphic>
                     <a:graphicData uri="http://schemas.openxmlformats.org/drawingml/2006/picture">
@@ -247,41 +506,18 @@
           </w:p>
           <w:p>
             <w:pPr>
-              <w:pStyle w:val="Heading4"/>
-              <w:spacing w:before="0" w:lineRule="auto"/>
-              <w:rPr/>
-            </w:pPr>
-            <w:bookmarkStart w:colFirst="0" w:colLast="0" w:name="_k742ewolt6i" w:id="6"/>
-            <w:bookmarkEnd w:id="6"/>
-            <w:r>
-              <w:rPr>
-                <w:rtl w:val="0"/>
-              </w:rPr>
-              <w:t xml:space="preserve">name</w:t>
-            </w:r>
-          </w:p>
-          <w:p>
-            <w:pPr>
               <w:pStyle w:val="Heading5"/>
-              <w:shd w:fill="ffffff" w:val="clear"/>
-              <w:spacing w:after="0" w:before="0" w:lineRule="auto"/>
-              <w:ind w:left="-20" w:right="-20" w:firstLine="0"/>
-              <w:rPr/>
-            </w:pPr>
-            <w:bookmarkStart w:colFirst="0" w:colLast="0" w:name="_au4nhbkjwgm8" w:id="7"/>
-            <w:bookmarkEnd w:id="7"/>
-            <w:r>
-              <w:rPr>
-                <w:rtl w:val="0"/>
-              </w:rPr>
-              <w:t xml:space="preserve">affiliation</w:t>
-            </w:r>
-          </w:p>
-          <w:p>
-            <w:pPr>
               <w:spacing w:line="240" w:lineRule="auto"/>
               <w:rPr/>
             </w:pPr>
+            <w:bookmarkStart w:colFirst="0" w:colLast="0" w:name="_r7dbaxgkajg6" w:id="9"/>
+            <w:bookmarkEnd w:id="9"/>
+            <w:r>
+              <w:rPr>
+                <w:rtl w:val="0"/>
+              </w:rPr>
+              <w:t xml:space="preserve">David de Best</w:t>
+            </w:r>
             <w:r>
               <w:rPr>
                 <w:rtl w:val="0"/>
@@ -304,6 +540,7 @@
             <w:pPr>
               <w:shd w:fill="ffffff" w:val="clear"/>
               <w:rPr>
+                <w:rFonts w:ascii="Lato" w:cs="Lato" w:eastAsia="Lato" w:hAnsi="Lato"/>
                 <w:b w:val="1"/>
                 <w:color w:val="212529"/>
                 <w:sz w:val="36"/>
@@ -320,7 +557,346 @@
               </w:rPr>
               <w:drawing>
                 <wp:inline distB="114300" distT="114300" distL="114300" distR="114300">
-                  <wp:extent cx="1435100" cy="1435100"/>
+                  <wp:extent cx="1295400" cy="1295400"/>
+                  <wp:effectExtent b="0" l="0" r="0" t="0"/>
+                  <wp:docPr id="10" name="image1.png"/>
+                  <a:graphic>
+                    <a:graphicData uri="http://schemas.openxmlformats.org/drawingml/2006/picture">
+                      <pic:pic>
+                        <pic:nvPicPr>
+                          <pic:cNvPr id="0" name="image1.png"/>
+                          <pic:cNvPicPr preferRelativeResize="0"/>
+                        </pic:nvPicPr>
+                        <pic:blipFill>
+                          <a:blip r:embed="rId6"/>
+                          <a:srcRect b="0" l="0" r="0" t="0"/>
+                          <a:stretch>
+                            <a:fillRect/>
+                          </a:stretch>
+                        </pic:blipFill>
+                        <pic:spPr>
+                          <a:xfrm>
+                            <a:off x="0" y="0"/>
+                            <a:ext cx="1295400" cy="1295400"/>
+                          </a:xfrm>
+                          <a:prstGeom prst="rect"/>
+                          <a:ln/>
+                        </pic:spPr>
+                      </pic:pic>
+                    </a:graphicData>
+                  </a:graphic>
+                </wp:inline>
+              </w:drawing>
+            </w:r>
+            <w:r>
+              <w:rPr>
+                <w:rtl w:val="0"/>
+              </w:rPr>
+            </w:r>
+          </w:p>
+          <w:p>
+            <w:pPr>
+              <w:pStyle w:val="Heading5"/>
+              <w:keepNext w:val="0"/>
+              <w:keepLines w:val="0"/>
+              <w:pBdr>
+                <w:top w:color="auto" w:space="0" w:sz="0" w:val="none"/>
+                <w:left w:color="auto" w:space="0" w:sz="0" w:val="none"/>
+                <w:bottom w:color="auto" w:space="0" w:sz="0" w:val="none"/>
+                <w:right w:color="auto" w:space="0" w:sz="0" w:val="none"/>
+                <w:between w:color="auto" w:space="0" w:sz="0" w:val="none"/>
+              </w:pBdr>
+              <w:shd w:fill="ffffff" w:val="clear"/>
+              <w:spacing w:after="0" w:lineRule="auto"/>
+              <w:rPr/>
+            </w:pPr>
+            <w:bookmarkStart w:colFirst="0" w:colLast="0" w:name="_mzakkbwwtrm1" w:id="10"/>
+            <w:bookmarkEnd w:id="10"/>
+            <w:r>
+              <w:rPr>
+                <w:rtl w:val="0"/>
+              </w:rPr>
+              <w:t xml:space="preserve">Klaas Andries de Graaf</w:t>
+            </w:r>
+          </w:p>
+          <w:p>
+            <w:pPr>
+              <w:shd w:fill="ffffff" w:val="clear"/>
+              <w:rPr>
+                <w:rFonts w:ascii="Lato" w:cs="Lato" w:eastAsia="Lato" w:hAnsi="Lato"/>
+                <w:b w:val="1"/>
+                <w:color w:val="212529"/>
+                <w:sz w:val="36"/>
+                <w:szCs w:val="36"/>
+              </w:rPr>
+            </w:pPr>
+            <w:r>
+              <w:rPr>
+                <w:rtl w:val="0"/>
+              </w:rPr>
+            </w:r>
+          </w:p>
+        </w:tc>
+        <w:tc>
+          <w:tcPr>
+            <w:shd w:fill="auto" w:val="clear"/>
+            <w:tcMar>
+              <w:top w:w="100.0" w:type="dxa"/>
+              <w:left w:w="100.0" w:type="dxa"/>
+              <w:bottom w:w="100.0" w:type="dxa"/>
+              <w:right w:w="100.0" w:type="dxa"/>
+            </w:tcMar>
+            <w:vAlign w:val="top"/>
+          </w:tcPr>
+          <w:p>
+            <w:pPr>
+              <w:shd w:fill="ffffff" w:val="clear"/>
+              <w:rPr>
+                <w:b w:val="1"/>
+                <w:color w:val="212529"/>
+                <w:sz w:val="36"/>
+                <w:szCs w:val="36"/>
+              </w:rPr>
+            </w:pPr>
+            <w:r>
+              <w:rPr>
+                <w:rFonts w:ascii="Lato" w:cs="Lato" w:eastAsia="Lato" w:hAnsi="Lato"/>
+                <w:b w:val="1"/>
+                <w:color w:val="212529"/>
+                <w:sz w:val="36"/>
+                <w:szCs w:val="36"/>
+              </w:rPr>
+              <w:drawing>
+                <wp:inline distB="114300" distT="114300" distL="114300" distR="114300">
+                  <wp:extent cx="1295400" cy="1295400"/>
+                  <wp:effectExtent b="0" l="0" r="0" t="0"/>
+                  <wp:docPr id="16" name="image1.png"/>
+                  <a:graphic>
+                    <a:graphicData uri="http://schemas.openxmlformats.org/drawingml/2006/picture">
+                      <pic:pic>
+                        <pic:nvPicPr>
+                          <pic:cNvPr id="0" name="image1.png"/>
+                          <pic:cNvPicPr preferRelativeResize="0"/>
+                        </pic:nvPicPr>
+                        <pic:blipFill>
+                          <a:blip r:embed="rId6"/>
+                          <a:srcRect b="0" l="0" r="0" t="0"/>
+                          <a:stretch>
+                            <a:fillRect/>
+                          </a:stretch>
+                        </pic:blipFill>
+                        <pic:spPr>
+                          <a:xfrm>
+                            <a:off x="0" y="0"/>
+                            <a:ext cx="1295400" cy="1295400"/>
+                          </a:xfrm>
+                          <a:prstGeom prst="rect"/>
+                          <a:ln/>
+                        </pic:spPr>
+                      </pic:pic>
+                    </a:graphicData>
+                  </a:graphic>
+                </wp:inline>
+              </w:drawing>
+            </w:r>
+            <w:r>
+              <w:rPr>
+                <w:rtl w:val="0"/>
+              </w:rPr>
+            </w:r>
+          </w:p>
+          <w:p>
+            <w:pPr>
+              <w:pStyle w:val="Heading5"/>
+              <w:keepNext w:val="0"/>
+              <w:keepLines w:val="0"/>
+              <w:pBdr>
+                <w:top w:color="auto" w:space="0" w:sz="0" w:val="none"/>
+                <w:left w:color="auto" w:space="0" w:sz="0" w:val="none"/>
+                <w:bottom w:color="auto" w:space="0" w:sz="0" w:val="none"/>
+                <w:right w:color="auto" w:space="0" w:sz="0" w:val="none"/>
+                <w:between w:color="auto" w:space="0" w:sz="0" w:val="none"/>
+              </w:pBdr>
+              <w:shd w:fill="ffffff" w:val="clear"/>
+              <w:spacing w:after="0" w:lineRule="auto"/>
+              <w:rPr/>
+            </w:pPr>
+            <w:bookmarkStart w:colFirst="0" w:colLast="0" w:name="_pfrby03vhwz" w:id="11"/>
+            <w:bookmarkEnd w:id="11"/>
+            <w:r>
+              <w:rPr>
+                <w:rtl w:val="0"/>
+              </w:rPr>
+              <w:t xml:space="preserve">Jack Verhoosel</w:t>
+            </w:r>
+          </w:p>
+          <w:p>
+            <w:pPr>
+              <w:shd w:fill="ffffff" w:val="clear"/>
+              <w:rPr>
+                <w:rFonts w:ascii="Lato" w:cs="Lato" w:eastAsia="Lato" w:hAnsi="Lato"/>
+                <w:b w:val="1"/>
+                <w:color w:val="212529"/>
+                <w:sz w:val="36"/>
+                <w:szCs w:val="36"/>
+              </w:rPr>
+            </w:pPr>
+            <w:r>
+              <w:rPr>
+                <w:rtl w:val="0"/>
+              </w:rPr>
+            </w:r>
+          </w:p>
+        </w:tc>
+        <w:tc>
+          <w:tcPr>
+            <w:shd w:fill="auto" w:val="clear"/>
+            <w:tcMar>
+              <w:top w:w="100.0" w:type="dxa"/>
+              <w:left w:w="100.0" w:type="dxa"/>
+              <w:bottom w:w="100.0" w:type="dxa"/>
+              <w:right w:w="100.0" w:type="dxa"/>
+            </w:tcMar>
+            <w:vAlign w:val="top"/>
+          </w:tcPr>
+          <w:p>
+            <w:pPr>
+              <w:shd w:fill="ffffff" w:val="clear"/>
+              <w:rPr>
+                <w:b w:val="1"/>
+                <w:color w:val="212529"/>
+                <w:sz w:val="36"/>
+                <w:szCs w:val="36"/>
+              </w:rPr>
+            </w:pPr>
+            <w:r>
+              <w:rPr>
+                <w:rFonts w:ascii="Lato" w:cs="Lato" w:eastAsia="Lato" w:hAnsi="Lato"/>
+                <w:b w:val="1"/>
+                <w:color w:val="212529"/>
+                <w:sz w:val="36"/>
+                <w:szCs w:val="36"/>
+              </w:rPr>
+              <w:drawing>
+                <wp:inline distB="114300" distT="114300" distL="114300" distR="114300">
+                  <wp:extent cx="1295400" cy="1295400"/>
+                  <wp:effectExtent b="0" l="0" r="0" t="0"/>
+                  <wp:docPr id="4" name="image1.png"/>
+                  <a:graphic>
+                    <a:graphicData uri="http://schemas.openxmlformats.org/drawingml/2006/picture">
+                      <pic:pic>
+                        <pic:nvPicPr>
+                          <pic:cNvPr id="0" name="image1.png"/>
+                          <pic:cNvPicPr preferRelativeResize="0"/>
+                        </pic:nvPicPr>
+                        <pic:blipFill>
+                          <a:blip r:embed="rId6"/>
+                          <a:srcRect b="0" l="0" r="0" t="0"/>
+                          <a:stretch>
+                            <a:fillRect/>
+                          </a:stretch>
+                        </pic:blipFill>
+                        <pic:spPr>
+                          <a:xfrm>
+                            <a:off x="0" y="0"/>
+                            <a:ext cx="1295400" cy="1295400"/>
+                          </a:xfrm>
+                          <a:prstGeom prst="rect"/>
+                          <a:ln/>
+                        </pic:spPr>
+                      </pic:pic>
+                    </a:graphicData>
+                  </a:graphic>
+                </wp:inline>
+              </w:drawing>
+            </w:r>
+            <w:r>
+              <w:rPr>
+                <w:rtl w:val="0"/>
+              </w:rPr>
+            </w:r>
+          </w:p>
+          <w:p>
+            <w:pPr>
+              <w:pStyle w:val="Heading5"/>
+              <w:keepNext w:val="0"/>
+              <w:keepLines w:val="0"/>
+              <w:pBdr>
+                <w:top w:color="auto" w:space="0" w:sz="0" w:val="none"/>
+                <w:left w:color="auto" w:space="0" w:sz="0" w:val="none"/>
+                <w:bottom w:color="auto" w:space="0" w:sz="0" w:val="none"/>
+                <w:right w:color="auto" w:space="0" w:sz="0" w:val="none"/>
+                <w:between w:color="auto" w:space="0" w:sz="0" w:val="none"/>
+              </w:pBdr>
+              <w:shd w:fill="ffffff" w:val="clear"/>
+              <w:spacing w:after="0" w:lineRule="auto"/>
+              <w:rPr/>
+            </w:pPr>
+            <w:bookmarkStart w:colFirst="0" w:colLast="0" w:name="_opf5l6nka8vr" w:id="12"/>
+            <w:bookmarkEnd w:id="12"/>
+            <w:r>
+              <w:rPr>
+                <w:rtl w:val="0"/>
+              </w:rPr>
+              <w:t xml:space="preserve">Paolo de Heer</w:t>
+            </w:r>
+          </w:p>
+          <w:p>
+            <w:pPr>
+              <w:shd w:fill="ffffff" w:val="clear"/>
+              <w:rPr>
+                <w:rFonts w:ascii="Lato" w:cs="Lato" w:eastAsia="Lato" w:hAnsi="Lato"/>
+                <w:b w:val="1"/>
+                <w:color w:val="212529"/>
+                <w:sz w:val="36"/>
+                <w:szCs w:val="36"/>
+              </w:rPr>
+            </w:pPr>
+            <w:r>
+              <w:rPr>
+                <w:rtl w:val="0"/>
+              </w:rPr>
+            </w:r>
+          </w:p>
+        </w:tc>
+      </w:tr>
+      <w:tr>
+        <w:trPr>
+          <w:cantSplit w:val="1"/>
+          <w:tblHeader w:val="0"/>
+        </w:trPr>
+        <w:tc>
+          <w:tcPr>
+            <w:shd w:fill="auto" w:val="clear"/>
+            <w:tcMar>
+              <w:top w:w="100.0" w:type="dxa"/>
+              <w:left w:w="100.0" w:type="dxa"/>
+              <w:bottom w:w="100.0" w:type="dxa"/>
+              <w:right w:w="100.0" w:type="dxa"/>
+            </w:tcMar>
+            <w:vAlign w:val="top"/>
+          </w:tcPr>
+          <w:p>
+            <w:pPr>
+              <w:shd w:fill="ffffff" w:val="clear"/>
+              <w:rPr>
+                <w:b w:val="1"/>
+                <w:color w:val="212529"/>
+                <w:sz w:val="36"/>
+                <w:szCs w:val="36"/>
+              </w:rPr>
+            </w:pPr>
+            <w:r>
+              <w:rPr>
+                <w:rFonts w:ascii="Lato" w:cs="Lato" w:eastAsia="Lato" w:hAnsi="Lato"/>
+                <w:b w:val="1"/>
+                <w:color w:val="212529"/>
+                <w:sz w:val="36"/>
+                <w:szCs w:val="36"/>
+              </w:rPr>
+              <w:drawing>
+                <wp:inline distB="114300" distT="114300" distL="114300" distR="114300">
+                  <wp:extent cx="1295400" cy="1295400"/>
                   <wp:effectExtent b="0" l="0" r="0" t="0"/>
                   <wp:docPr id="3" name="image1.png"/>
                   <a:graphic>
@@ -340,7 +916,7 @@
                         <pic:spPr>
                           <a:xfrm>
                             <a:off x="0" y="0"/>
-                            <a:ext cx="1435100" cy="1435100"/>
+                            <a:ext cx="1295400" cy="1295400"/>
                           </a:xfrm>
                           <a:prstGeom prst="rect"/>
                           <a:ln/>
@@ -373,34 +949,26 @@
               <w:spacing w:after="0" w:lineRule="auto"/>
               <w:rPr/>
             </w:pPr>
-            <w:bookmarkStart w:colFirst="0" w:colLast="0" w:name="_w10s95jpf2si" w:id="8"/>
-            <w:bookmarkEnd w:id="8"/>
-            <w:r>
-              <w:rPr>
-                <w:rtl w:val="0"/>
-              </w:rPr>
-              <w:t xml:space="preserve">name</w:t>
-            </w:r>
-            <w:r>
-              <w:rPr>
-                <w:rtl w:val="0"/>
-              </w:rPr>
-            </w:r>
-          </w:p>
-          <w:p>
-            <w:pPr>
-              <w:pStyle w:val="Heading5"/>
-              <w:spacing w:line="240" w:lineRule="auto"/>
-              <w:rPr/>
-            </w:pPr>
-            <w:bookmarkStart w:colFirst="0" w:colLast="0" w:name="_qitez4je2n74" w:id="9"/>
-            <w:bookmarkEnd w:id="9"/>
-            <w:r>
-              <w:rPr>
-                <w:rtl w:val="0"/>
-              </w:rPr>
-              <w:t xml:space="preserve">affiliation</w:t>
-            </w:r>
+            <w:bookmarkStart w:colFirst="0" w:colLast="0" w:name="_uhxr76qtig4b" w:id="13"/>
+            <w:bookmarkEnd w:id="13"/>
+            <w:r>
+              <w:rPr>
+                <w:rtl w:val="0"/>
+              </w:rPr>
+              <w:t xml:space="preserve">Yvon Gankema</w:t>
+            </w:r>
+          </w:p>
+          <w:p>
+            <w:pPr>
+              <w:shd w:fill="ffffff" w:val="clear"/>
+              <w:rPr>
+                <w:rFonts w:ascii="Lato" w:cs="Lato" w:eastAsia="Lato" w:hAnsi="Lato"/>
+                <w:b w:val="1"/>
+                <w:color w:val="212529"/>
+                <w:sz w:val="36"/>
+                <w:szCs w:val="36"/>
+              </w:rPr>
+            </w:pPr>
             <w:r>
               <w:rPr>
                 <w:rtl w:val="0"/>
@@ -408,85 +976,6 @@
             </w:r>
           </w:p>
         </w:tc>
-      </w:tr>
-    </w:tbl>
-    <w:p>
-      <w:pPr>
-        <w:pStyle w:val="Heading3"/>
-        <w:rPr/>
-      </w:pPr>
-      <w:bookmarkStart w:colFirst="0" w:colLast="0" w:name="_lkvitwisa2q5" w:id="10"/>
-      <w:bookmarkEnd w:id="10"/>
-      <w:r>
-        <w:rPr>
-          <w:rtl w:val="0"/>
-        </w:rPr>
-      </w:r>
-    </w:p>
-    <w:p>
-      <w:pPr>
-        <w:pStyle w:val="Heading3"/>
-        <w:rPr/>
-      </w:pPr>
-      <w:bookmarkStart w:colFirst="0" w:colLast="0" w:name="_8pqtyoci4gd" w:id="11"/>
-      <w:bookmarkEnd w:id="11"/>
-      <w:r>
-        <w:rPr>
-          <w:rtl w:val="0"/>
-        </w:rPr>
-        <w:t xml:space="preserve">TBA</w:t>
-      </w:r>
-    </w:p>
-    <w:p>
-      <w:pPr>
-        <w:rPr/>
-      </w:pPr>
-      <w:r>
-        <w:rPr>
-          <w:rtl w:val="0"/>
-        </w:rPr>
-        <w:t xml:space="preserve">abstract</w:t>
-      </w:r>
-    </w:p>
-    <w:p>
-      <w:pPr>
-        <w:rPr/>
-      </w:pPr>
-      <w:r>
-        <w:rPr>
-          <w:rtl w:val="0"/>
-        </w:rPr>
-      </w:r>
-    </w:p>
-    <w:tbl>
-      <w:tblPr>
-        <w:tblStyle w:val="Table2"/>
-        <w:tblW w:w="3311.4330708661423" w:type="dxa"/>
-        <w:jc w:val="left"/>
-        <w:tblBorders>
-          <w:top w:color="000000" w:space="0" w:sz="8" w:val="single"/>
-          <w:left w:color="000000" w:space="0" w:sz="8" w:val="single"/>
-          <w:bottom w:color="000000" w:space="0" w:sz="8" w:val="single"/>
-          <w:right w:color="000000" w:space="0" w:sz="8" w:val="single"/>
-          <w:insideH w:color="000000" w:space="0" w:sz="8" w:val="single"/>
-          <w:insideV w:color="000000" w:space="0" w:sz="8" w:val="single"/>
-        </w:tblBorders>
-        <w:tblLayout w:type="fixed"/>
-        <w:tblLook w:val="0600"/>
-      </w:tblPr>
-      <w:tblGrid>
-        <w:gridCol w:w="3311.4330708661423"/>
-        <w:tblGridChange w:id="0">
-          <w:tblGrid>
-            <w:gridCol w:w="3311.4330708661423"/>
-          </w:tblGrid>
-        </w:tblGridChange>
-      </w:tblGrid>
-      <w:tr>
-        <w:trPr>
-          <w:cantSplit w:val="1"/>
-          <w:tblHeader w:val="0"/>
-        </w:trPr>
         <w:tc>
           <w:tcPr>
             <w:shd w:fill="auto" w:val="clear"/>
@@ -518,9 +1007,9 @@
               </w:rPr>
               <w:drawing>
                 <wp:inline distB="114300" distT="114300" distL="114300" distR="114300">
-                  <wp:extent cx="1435100" cy="1435100"/>
+                  <wp:extent cx="1295400" cy="1295400"/>
                   <wp:effectExtent b="0" l="0" r="0" t="0"/>
-                  <wp:docPr id="1" name="image1.png"/>
+                  <wp:docPr id="7" name="image1.png"/>
                   <a:graphic>
                     <a:graphicData uri="http://schemas.openxmlformats.org/drawingml/2006/picture">
                       <pic:pic>
@@ -538,7 +1027,7 @@
                         <pic:spPr>
                           <a:xfrm>
                             <a:off x="0" y="0"/>
-                            <a:ext cx="1435100" cy="1435100"/>
+                            <a:ext cx="1295400" cy="1295400"/>
                           </a:xfrm>
                           <a:prstGeom prst="rect"/>
                           <a:ln/>
@@ -571,28 +1060,170 @@
               <w:spacing w:after="0" w:lineRule="auto"/>
               <w:rPr/>
             </w:pPr>
-            <w:bookmarkStart w:colFirst="0" w:colLast="0" w:name="_ftvw5inb3v4i" w:id="12"/>
-            <w:bookmarkEnd w:id="12"/>
-            <w:r>
-              <w:rPr>
-                <w:rtl w:val="0"/>
-              </w:rPr>
-              <w:t xml:space="preserve">name</w:t>
+            <w:bookmarkStart w:colFirst="0" w:colLast="0" w:name="_ax8w18hgkrur" w:id="14"/>
+            <w:bookmarkEnd w:id="14"/>
+            <w:r>
+              <w:rPr>
+                <w:rtl w:val="0"/>
+              </w:rPr>
+              <w:t xml:space="preserve">Seymour Lubbers</w:t>
+            </w:r>
+          </w:p>
+          <w:p>
+            <w:pPr>
+              <w:shd w:fill="ffffff" w:val="clear"/>
+              <w:rPr>
+                <w:rFonts w:ascii="Lato" w:cs="Lato" w:eastAsia="Lato" w:hAnsi="Lato"/>
+                <w:b w:val="1"/>
+                <w:color w:val="212529"/>
+                <w:sz w:val="36"/>
+                <w:szCs w:val="36"/>
+              </w:rPr>
+            </w:pPr>
+            <w:r>
+              <w:rPr>
+                <w:rtl w:val="0"/>
+              </w:rPr>
+            </w:r>
+          </w:p>
+        </w:tc>
+        <w:tc>
+          <w:tcPr>
+            <w:shd w:fill="auto" w:val="clear"/>
+            <w:tcMar>
+              <w:top w:w="100.0" w:type="dxa"/>
+              <w:left w:w="100.0" w:type="dxa"/>
+              <w:bottom w:w="100.0" w:type="dxa"/>
+              <w:right w:w="100.0" w:type="dxa"/>
+            </w:tcMar>
+            <w:vAlign w:val="top"/>
+          </w:tcPr>
+          <w:p>
+            <w:pPr>
+              <w:shd w:fill="ffffff" w:val="clear"/>
+              <w:rPr>
+                <w:b w:val="1"/>
+                <w:color w:val="212529"/>
+                <w:sz w:val="36"/>
+                <w:szCs w:val="36"/>
+              </w:rPr>
+            </w:pPr>
+            <w:r>
+              <w:rPr>
+                <w:rFonts w:ascii="Lato" w:cs="Lato" w:eastAsia="Lato" w:hAnsi="Lato"/>
+                <w:b w:val="1"/>
+                <w:color w:val="212529"/>
+                <w:sz w:val="36"/>
+                <w:szCs w:val="36"/>
+              </w:rPr>
+              <w:drawing>
+                <wp:inline distB="114300" distT="114300" distL="114300" distR="114300">
+                  <wp:extent cx="1295400" cy="1295400"/>
+                  <wp:effectExtent b="0" l="0" r="0" t="0"/>
+                  <wp:docPr id="14" name="image1.png"/>
+                  <a:graphic>
+                    <a:graphicData uri="http://schemas.openxmlformats.org/drawingml/2006/picture">
+                      <pic:pic>
+                        <pic:nvPicPr>
+                          <pic:cNvPr id="0" name="image1.png"/>
+                          <pic:cNvPicPr preferRelativeResize="0"/>
+                        </pic:nvPicPr>
+                        <pic:blipFill>
+                          <a:blip r:embed="rId6"/>
+                          <a:srcRect b="0" l="0" r="0" t="0"/>
+                          <a:stretch>
+                            <a:fillRect/>
+                          </a:stretch>
+                        </pic:blipFill>
+                        <pic:spPr>
+                          <a:xfrm>
+                            <a:off x="0" y="0"/>
+                            <a:ext cx="1295400" cy="1295400"/>
+                          </a:xfrm>
+                          <a:prstGeom prst="rect"/>
+                          <a:ln/>
+                        </pic:spPr>
+                      </pic:pic>
+                    </a:graphicData>
+                  </a:graphic>
+                </wp:inline>
+              </w:drawing>
+            </w:r>
+            <w:r>
+              <w:rPr>
+                <w:rtl w:val="0"/>
+              </w:rPr>
             </w:r>
           </w:p>
           <w:p>
             <w:pPr>
               <w:pStyle w:val="Heading5"/>
-              <w:spacing w:line="240" w:lineRule="auto"/>
+              <w:keepNext w:val="0"/>
+              <w:keepLines w:val="0"/>
+              <w:pBdr>
+                <w:top w:color="auto" w:space="0" w:sz="0" w:val="none"/>
+                <w:left w:color="auto" w:space="0" w:sz="0" w:val="none"/>
+                <w:bottom w:color="auto" w:space="0" w:sz="0" w:val="none"/>
+                <w:right w:color="auto" w:space="0" w:sz="0" w:val="none"/>
+                <w:between w:color="auto" w:space="0" w:sz="0" w:val="none"/>
+              </w:pBdr>
+              <w:shd w:fill="ffffff" w:val="clear"/>
+              <w:spacing w:after="0" w:lineRule="auto"/>
               <w:rPr/>
             </w:pPr>
-            <w:bookmarkStart w:colFirst="0" w:colLast="0" w:name="_r7dbaxgkajg6" w:id="13"/>
-            <w:bookmarkEnd w:id="13"/>
-            <w:r>
-              <w:rPr>
-                <w:rtl w:val="0"/>
-              </w:rPr>
-              <w:t xml:space="preserve">affiliation</w:t>
+            <w:bookmarkStart w:colFirst="0" w:colLast="0" w:name="_hwzriyhyin54" w:id="15"/>
+            <w:bookmarkEnd w:id="15"/>
+            <w:r>
+              <w:rPr>
+                <w:rtl w:val="0"/>
+              </w:rPr>
+              <w:t xml:space="preserve">Marcel van Vliet</w:t>
+            </w:r>
+          </w:p>
+          <w:p>
+            <w:pPr>
+              <w:shd w:fill="ffffff" w:val="clear"/>
+              <w:rPr>
+                <w:rFonts w:ascii="Lato" w:cs="Lato" w:eastAsia="Lato" w:hAnsi="Lato"/>
+                <w:b w:val="1"/>
+                <w:color w:val="212529"/>
+                <w:sz w:val="36"/>
+                <w:szCs w:val="36"/>
+              </w:rPr>
+            </w:pPr>
+            <w:r>
+              <w:rPr>
+                <w:rtl w:val="0"/>
+              </w:rPr>
+            </w:r>
+          </w:p>
+        </w:tc>
+        <w:tc>
+          <w:tcPr>
+            <w:shd w:fill="auto" w:val="clear"/>
+            <w:tcMar>
+              <w:top w:w="100.0" w:type="dxa"/>
+              <w:left w:w="100.0" w:type="dxa"/>
+              <w:bottom w:w="100.0" w:type="dxa"/>
+              <w:right w:w="100.0" w:type="dxa"/>
+            </w:tcMar>
+            <w:vAlign w:val="top"/>
+          </w:tcPr>
+          <w:p>
+            <w:pPr>
+              <w:shd w:fill="ffffff" w:val="clear"/>
+              <w:rPr>
+                <w:rFonts w:ascii="Lato" w:cs="Lato" w:eastAsia="Lato" w:hAnsi="Lato"/>
+                <w:b w:val="1"/>
+                <w:color w:val="212529"/>
+                <w:sz w:val="36"/>
+                <w:szCs w:val="36"/>
+              </w:rPr>
+            </w:pPr>
+            <w:r>
+              <w:rPr>
+                <w:rtl w:val="0"/>
+              </w:rPr>
             </w:r>
           </w:p>
         </w:tc>
@@ -600,11 +1231,24 @@
     </w:tbl>
     <w:p>
       <w:pPr>
-        <w:pStyle w:val="Heading3"/>
-        <w:rPr/>
+        <w:rPr>
+          <w:sz w:val="24"/>
+          <w:szCs w:val="24"/>
+        </w:rPr>
       </w:pPr>
-      <w:bookmarkStart w:colFirst="0" w:colLast="0" w:name="_w5d5yord7h2i" w:id="14"/>
-      <w:bookmarkEnd w:id="14"/>
+      <w:r>
+        <w:rPr>
+          <w:rtl w:val="0"/>
+        </w:rPr>
+      </w:r>
+    </w:p>
+    <w:p>
+      <w:pPr>
+        <w:rPr>
+          <w:sz w:val="24"/>
+          <w:szCs w:val="24"/>
+        </w:rPr>
+      </w:pPr>
       <w:r>
         <w:rPr>
           <w:rtl w:val="0"/>
@@ -616,13 +1260,13 @@
         <w:pStyle w:val="Heading3"/>
         <w:rPr/>
       </w:pPr>
-      <w:bookmarkStart w:colFirst="0" w:colLast="0" w:name="_utcslreb6zxx" w:id="15"/>
-      <w:bookmarkEnd w:id="15"/>
+      <w:bookmarkStart w:colFirst="0" w:colLast="0" w:name="_i6ti7cql86rw" w:id="16"/>
+      <w:bookmarkEnd w:id="16"/>
       <w:r>
         <w:rPr>
           <w:rtl w:val="0"/>
         </w:rPr>
-        <w:t xml:space="preserve">TBA</w:t>
+        <w:t xml:space="preserve">ModelDesk: Build and connect information models in any modeling language [SP]</w:t>
       </w:r>
     </w:p>
     <w:p>
@@ -633,7 +1277,6 @@
         <w:rPr>
           <w:rtl w:val="0"/>
         </w:rPr>
-        <w:t xml:space="preserve">abstract</w:t>
       </w:r>
     </w:p>
     <w:p>
@@ -708,7 +1351,7 @@
                 <wp:inline distB="114300" distT="114300" distL="114300" distR="114300">
                   <wp:extent cx="1435100" cy="1435100"/>
                   <wp:effectExtent b="0" l="0" r="0" t="0"/>
-                  <wp:docPr id="5" name="image1.png"/>
+                  <wp:docPr id="15" name="image1.png"/>
                   <a:graphic>
                     <a:graphicData uri="http://schemas.openxmlformats.org/drawingml/2006/picture">
                       <pic:pic>
@@ -746,26 +1389,16 @@
           <w:p>
             <w:pPr>
               <w:pStyle w:val="Heading5"/>
-              <w:keepNext w:val="0"/>
-              <w:keepLines w:val="0"/>
-              <w:pBdr>
-                <w:top w:color="auto" w:space="0" w:sz="0" w:val="none"/>
-                <w:left w:color="auto" w:space="0" w:sz="0" w:val="none"/>
-                <w:bottom w:color="auto" w:space="0" w:sz="0" w:val="none"/>
-                <w:right w:color="auto" w:space="0" w:sz="0" w:val="none"/>
-                <w:between w:color="auto" w:space="0" w:sz="0" w:val="none"/>
-              </w:pBdr>
-              <w:shd w:fill="ffffff" w:val="clear"/>
-              <w:spacing w:after="0" w:lineRule="auto"/>
+              <w:spacing w:line="240" w:lineRule="auto"/>
               <w:rPr/>
             </w:pPr>
-            <w:bookmarkStart w:colFirst="0" w:colLast="0" w:name="_p2kisom76jqy" w:id="16"/>
-            <w:bookmarkEnd w:id="16"/>
-            <w:r>
-              <w:rPr>
-                <w:rtl w:val="0"/>
-              </w:rPr>
-              <w:t xml:space="preserve">name</w:t>
+            <w:bookmarkStart w:colFirst="0" w:colLast="0" w:name="_lmjnd385uw46" w:id="17"/>
+            <w:bookmarkEnd w:id="17"/>
+            <w:r>
+              <w:rPr>
+                <w:rtl w:val="0"/>
+              </w:rPr>
+              <w:t xml:space="preserve">Pano Maria </w:t>
             </w:r>
           </w:p>
           <w:p>
@@ -774,13 +1407,18 @@
               <w:spacing w:line="240" w:lineRule="auto"/>
               <w:rPr/>
             </w:pPr>
-            <w:bookmarkStart w:colFirst="0" w:colLast="0" w:name="_x6dgxsly4zsy" w:id="17"/>
-            <w:bookmarkEnd w:id="17"/>
-            <w:r>
-              <w:rPr>
-                <w:rtl w:val="0"/>
-              </w:rPr>
-              <w:t xml:space="preserve">affiliation</w:t>
+            <w:bookmarkStart w:colFirst="0" w:colLast="0" w:name="_oehke2tg0xsz" w:id="18"/>
+            <w:bookmarkEnd w:id="18"/>
+            <w:r>
+              <w:rPr>
+                <w:rtl w:val="0"/>
+              </w:rPr>
+              <w:t xml:space="preserve">ModelDesk</w:t>
+            </w:r>
+            <w:r>
+              <w:rPr>
+                <w:rtl w:val="0"/>
+              </w:rPr>
             </w:r>
           </w:p>
         </w:tc>
@@ -788,11 +1426,8 @@
     </w:tbl>
     <w:p>
       <w:pPr>
-        <w:pStyle w:val="Heading3"/>
         <w:rPr/>
       </w:pPr>
-      <w:bookmarkStart w:colFirst="0" w:colLast="0" w:name="_g75pax681g0n" w:id="18"/>
-      <w:bookmarkEnd w:id="18"/>
       <w:r>
         <w:rPr>
           <w:rtl w:val="0"/>
@@ -804,13 +1439,26 @@
         <w:pStyle w:val="Heading3"/>
         <w:rPr/>
       </w:pPr>
-      <w:bookmarkStart w:colFirst="0" w:colLast="0" w:name="_tymf8360n7sc" w:id="19"/>
+      <w:bookmarkStart w:colFirst="0" w:colLast="0" w:name="_r9y6gy28yloy" w:id="19"/>
       <w:bookmarkEnd w:id="19"/>
       <w:r>
         <w:rPr>
           <w:rtl w:val="0"/>
         </w:rPr>
-        <w:t xml:space="preserve">TBA</w:t>
+      </w:r>
+    </w:p>
+    <w:p>
+      <w:pPr>
+        <w:pStyle w:val="Heading3"/>
+        <w:rPr/>
+      </w:pPr>
+      <w:bookmarkStart w:colFirst="0" w:colLast="0" w:name="_tymf8360n7sc" w:id="20"/>
+      <w:bookmarkEnd w:id="20"/>
+      <w:r>
+        <w:rPr>
+          <w:rtl w:val="0"/>
+        </w:rPr>
+        <w:t xml:space="preserve">Semantically Describing Predictive Models for Interpretable Insights into Lung Cancer Relapse</w:t>
       </w:r>
     </w:p>
     <w:p>
@@ -821,7 +1469,7 @@
         <w:rPr>
           <w:rtl w:val="0"/>
         </w:rPr>
-        <w:t xml:space="preserve">abstract</w:t>
+        <w:t xml:space="preserve">Machine learning (ML) is becoming increasingly important in healthcare decision-making, requiring highly interpretable insights from predictive models. Although integrating ML models with knowledge graphs (KGs) holds promise, conveying model outcomes to domain experts remains challenging, hindering usability despite accuracy. We propose semantically describing predictive model insights to overcome communication barriers. Our pipeline predicts lung cancer relapse likelihood, providing oncologists with patient-centric explanations based on input characteristics. Consequently, domain experts gain insights into both the characteristics of classified lung cancer patients and their relevant population. These insights, along with model decisions, are semantically described in natural language to enhance understanding, particularly for interpretable models like LIME and SHAP. Our approach, SemDesLC, documents ML model pipelines into KGs, and fulfills the needs of three types of users: KG builders, analysts, and consumers. Experts’ opinions indicate that semantic descriptions are effective for elucidating relapse determinants. SemDesLC is openly accessible on Figshare, promoting transparency and collaboration in leveraging ML for healthcare decision support.</w:t>
       </w:r>
     </w:p>
     <w:p>
@@ -837,7 +1485,7 @@
     <w:tbl>
       <w:tblPr>
         <w:tblStyle w:val="Table4"/>
-        <w:tblW w:w="3311.4330708661423" w:type="dxa"/>
+        <w:tblW w:w="6769.133858267716" w:type="dxa"/>
         <w:jc w:val="left"/>
         <w:tblBorders>
           <w:top w:color="000000" w:space="0" w:sz="8" w:val="single"/>
@@ -851,10 +1499,14 @@
         <w:tblLook w:val="0600"/>
       </w:tblPr>
       <w:tblGrid>
-        <w:gridCol w:w="3311.4330708661423"/>
+        <w:gridCol w:w="2256.377952755906"/>
+        <w:gridCol w:w="2256.377952755906"/>
+        <w:gridCol w:w="2256.377952755906"/>
         <w:tblGridChange w:id="0">
           <w:tblGrid>
-            <w:gridCol w:w="3311.4330708661423"/>
+            <w:gridCol w:w="2256.377952755906"/>
+            <w:gridCol w:w="2256.377952755906"/>
+            <w:gridCol w:w="2256.377952755906"/>
           </w:tblGrid>
         </w:tblGridChange>
       </w:tblGrid>
@@ -876,14 +1528,20 @@
           </w:tcPr>
           <w:p>
             <w:pPr>
-              <w:shd w:fill="ffffff" w:val="clear"/>
-              <w:rPr>
-                <w:b w:val="1"/>
-                <w:color w:val="212529"/>
-                <w:sz w:val="36"/>
-                <w:szCs w:val="36"/>
-              </w:rPr>
-            </w:pPr>
+              <w:pStyle w:val="Heading5"/>
+              <w:keepNext w:val="0"/>
+              <w:keepLines w:val="0"/>
+              <w:shd w:fill="ffffff" w:val="clear"/>
+              <w:spacing w:after="0" w:lineRule="auto"/>
+              <w:rPr>
+                <w:b w:val="1"/>
+                <w:color w:val="212529"/>
+                <w:sz w:val="36"/>
+                <w:szCs w:val="36"/>
+              </w:rPr>
+            </w:pPr>
+            <w:bookmarkStart w:colFirst="0" w:colLast="0" w:name="_xq21ai29inwd" w:id="21"/>
+            <w:bookmarkEnd w:id="21"/>
             <w:r>
               <w:rPr>
                 <w:rFonts w:ascii="Lato" w:cs="Lato" w:eastAsia="Lato" w:hAnsi="Lato"/>
@@ -896,7 +1554,7 @@
                 <wp:inline distB="114300" distT="114300" distL="114300" distR="114300">
                   <wp:extent cx="1435100" cy="1435100"/>
                   <wp:effectExtent b="0" l="0" r="0" t="0"/>
-                  <wp:docPr id="4" name="image1.png"/>
+                  <wp:docPr id="8" name="image1.png"/>
                   <a:graphic>
                     <a:graphicData uri="http://schemas.openxmlformats.org/drawingml/2006/picture">
                       <pic:pic>
@@ -934,6 +1592,96 @@
           <w:p>
             <w:pPr>
               <w:pStyle w:val="Heading5"/>
+              <w:spacing w:line="240" w:lineRule="auto"/>
+              <w:rPr/>
+            </w:pPr>
+            <w:bookmarkStart w:colFirst="0" w:colLast="0" w:name="_n8d0q5cqgi8l" w:id="22"/>
+            <w:bookmarkEnd w:id="22"/>
+            <w:r>
+              <w:rPr>
+                <w:rtl w:val="0"/>
+              </w:rPr>
+              <w:t xml:space="preserve">Yashrajsinh Chudasama</w:t>
+            </w:r>
+            <w:r>
+              <w:rPr>
+                <w:rtl w:val="0"/>
+              </w:rPr>
+            </w:r>
+          </w:p>
+        </w:tc>
+        <w:tc>
+          <w:tcPr>
+            <w:shd w:fill="auto" w:val="clear"/>
+            <w:tcMar>
+              <w:top w:w="100.0" w:type="dxa"/>
+              <w:left w:w="100.0" w:type="dxa"/>
+              <w:bottom w:w="100.0" w:type="dxa"/>
+              <w:right w:w="100.0" w:type="dxa"/>
+            </w:tcMar>
+            <w:vAlign w:val="top"/>
+          </w:tcPr>
+          <w:p>
+            <w:pPr>
+              <w:shd w:fill="ffffff" w:val="clear"/>
+              <w:rPr>
+                <w:rFonts w:ascii="Lato" w:cs="Lato" w:eastAsia="Lato" w:hAnsi="Lato"/>
+                <w:b w:val="1"/>
+                <w:color w:val="212529"/>
+                <w:sz w:val="36"/>
+                <w:szCs w:val="36"/>
+              </w:rPr>
+            </w:pPr>
+            <w:r>
+              <w:rPr>
+                <w:rFonts w:ascii="Lato" w:cs="Lato" w:eastAsia="Lato" w:hAnsi="Lato"/>
+                <w:b w:val="1"/>
+                <w:color w:val="212529"/>
+                <w:sz w:val="36"/>
+                <w:szCs w:val="36"/>
+              </w:rPr>
+              <w:drawing>
+                <wp:inline distB="114300" distT="114300" distL="114300" distR="114300">
+                  <wp:extent cx="1295400" cy="1295400"/>
+                  <wp:effectExtent b="0" l="0" r="0" t="0"/>
+                  <wp:docPr id="6" name="image1.png"/>
+                  <a:graphic>
+                    <a:graphicData uri="http://schemas.openxmlformats.org/drawingml/2006/picture">
+                      <pic:pic>
+                        <pic:nvPicPr>
+                          <pic:cNvPr id="0" name="image1.png"/>
+                          <pic:cNvPicPr preferRelativeResize="0"/>
+                        </pic:nvPicPr>
+                        <pic:blipFill>
+                          <a:blip r:embed="rId6"/>
+                          <a:srcRect b="0" l="0" r="0" t="0"/>
+                          <a:stretch>
+                            <a:fillRect/>
+                          </a:stretch>
+                        </pic:blipFill>
+                        <pic:spPr>
+                          <a:xfrm>
+                            <a:off x="0" y="0"/>
+                            <a:ext cx="1295400" cy="1295400"/>
+                          </a:xfrm>
+                          <a:prstGeom prst="rect"/>
+                          <a:ln/>
+                        </pic:spPr>
+                      </pic:pic>
+                    </a:graphicData>
+                  </a:graphic>
+                </wp:inline>
+              </w:drawing>
+            </w:r>
+            <w:r>
+              <w:rPr>
+                <w:rtl w:val="0"/>
+              </w:rPr>
+            </w:r>
+          </w:p>
+          <w:p>
+            <w:pPr>
+              <w:pStyle w:val="Heading5"/>
               <w:keepNext w:val="0"/>
               <w:keepLines w:val="0"/>
               <w:pBdr>
@@ -947,28 +1695,588 @@
               <w:spacing w:after="0" w:lineRule="auto"/>
               <w:rPr/>
             </w:pPr>
-            <w:bookmarkStart w:colFirst="0" w:colLast="0" w:name="_mgej8haployi" w:id="20"/>
-            <w:bookmarkEnd w:id="20"/>
-            <w:r>
-              <w:rPr>
-                <w:rtl w:val="0"/>
-              </w:rPr>
-              <w:t xml:space="preserve">name</w:t>
+            <w:bookmarkStart w:colFirst="0" w:colLast="0" w:name="_dla6cgudp90b" w:id="23"/>
+            <w:bookmarkEnd w:id="23"/>
+            <w:r>
+              <w:rPr>
+                <w:rtl w:val="0"/>
+              </w:rPr>
             </w:r>
           </w:p>
           <w:p>
             <w:pPr>
               <w:pStyle w:val="Heading5"/>
-              <w:spacing w:line="240" w:lineRule="auto"/>
+              <w:keepNext w:val="0"/>
+              <w:keepLines w:val="0"/>
+              <w:pBdr>
+                <w:top w:color="auto" w:space="0" w:sz="0" w:val="none"/>
+                <w:left w:color="auto" w:space="0" w:sz="0" w:val="none"/>
+                <w:bottom w:color="auto" w:space="0" w:sz="0" w:val="none"/>
+                <w:right w:color="auto" w:space="0" w:sz="0" w:val="none"/>
+                <w:between w:color="auto" w:space="0" w:sz="0" w:val="none"/>
+              </w:pBdr>
+              <w:shd w:fill="ffffff" w:val="clear"/>
+              <w:spacing w:after="0" w:lineRule="auto"/>
               <w:rPr/>
             </w:pPr>
-            <w:bookmarkStart w:colFirst="0" w:colLast="0" w:name="_2vjh1636uc09" w:id="21"/>
-            <w:bookmarkEnd w:id="21"/>
-            <w:r>
-              <w:rPr>
-                <w:rtl w:val="0"/>
-              </w:rPr>
-              <w:t xml:space="preserve">affiliation</w:t>
+            <w:bookmarkStart w:colFirst="0" w:colLast="0" w:name="_tvctnx3quu1c" w:id="24"/>
+            <w:bookmarkEnd w:id="24"/>
+            <w:r>
+              <w:rPr>
+                <w:rtl w:val="0"/>
+              </w:rPr>
+              <w:t xml:space="preserve"> Disha Purohit</w:t>
+            </w:r>
+          </w:p>
+          <w:p>
+            <w:pPr>
+              <w:shd w:fill="ffffff" w:val="clear"/>
+              <w:rPr>
+                <w:rFonts w:ascii="Lato" w:cs="Lato" w:eastAsia="Lato" w:hAnsi="Lato"/>
+                <w:b w:val="1"/>
+                <w:color w:val="212529"/>
+                <w:sz w:val="36"/>
+                <w:szCs w:val="36"/>
+              </w:rPr>
+            </w:pPr>
+            <w:r>
+              <w:rPr>
+                <w:rtl w:val="0"/>
+              </w:rPr>
+            </w:r>
+          </w:p>
+        </w:tc>
+        <w:tc>
+          <w:tcPr>
+            <w:shd w:fill="auto" w:val="clear"/>
+            <w:tcMar>
+              <w:top w:w="100.0" w:type="dxa"/>
+              <w:left w:w="100.0" w:type="dxa"/>
+              <w:bottom w:w="100.0" w:type="dxa"/>
+              <w:right w:w="100.0" w:type="dxa"/>
+            </w:tcMar>
+            <w:vAlign w:val="top"/>
+          </w:tcPr>
+          <w:p>
+            <w:pPr>
+              <w:shd w:fill="ffffff" w:val="clear"/>
+              <w:rPr>
+                <w:b w:val="1"/>
+                <w:color w:val="212529"/>
+                <w:sz w:val="36"/>
+                <w:szCs w:val="36"/>
+              </w:rPr>
+            </w:pPr>
+            <w:r>
+              <w:rPr>
+                <w:rFonts w:ascii="Lato" w:cs="Lato" w:eastAsia="Lato" w:hAnsi="Lato"/>
+                <w:b w:val="1"/>
+                <w:color w:val="212529"/>
+                <w:sz w:val="36"/>
+                <w:szCs w:val="36"/>
+              </w:rPr>
+              <w:drawing>
+                <wp:inline distB="114300" distT="114300" distL="114300" distR="114300">
+                  <wp:extent cx="1295400" cy="1295400"/>
+                  <wp:effectExtent b="0" l="0" r="0" t="0"/>
+                  <wp:docPr id="12" name="image1.png"/>
+                  <a:graphic>
+                    <a:graphicData uri="http://schemas.openxmlformats.org/drawingml/2006/picture">
+                      <pic:pic>
+                        <pic:nvPicPr>
+                          <pic:cNvPr id="0" name="image1.png"/>
+                          <pic:cNvPicPr preferRelativeResize="0"/>
+                        </pic:nvPicPr>
+                        <pic:blipFill>
+                          <a:blip r:embed="rId6"/>
+                          <a:srcRect b="0" l="0" r="0" t="0"/>
+                          <a:stretch>
+                            <a:fillRect/>
+                          </a:stretch>
+                        </pic:blipFill>
+                        <pic:spPr>
+                          <a:xfrm>
+                            <a:off x="0" y="0"/>
+                            <a:ext cx="1295400" cy="1295400"/>
+                          </a:xfrm>
+                          <a:prstGeom prst="rect"/>
+                          <a:ln/>
+                        </pic:spPr>
+                      </pic:pic>
+                    </a:graphicData>
+                  </a:graphic>
+                </wp:inline>
+              </w:drawing>
+            </w:r>
+            <w:r>
+              <w:rPr>
+                <w:rtl w:val="0"/>
+              </w:rPr>
+            </w:r>
+          </w:p>
+          <w:p>
+            <w:pPr>
+              <w:pStyle w:val="Heading5"/>
+              <w:keepNext w:val="0"/>
+              <w:keepLines w:val="0"/>
+              <w:pBdr>
+                <w:top w:color="auto" w:space="0" w:sz="0" w:val="none"/>
+                <w:left w:color="auto" w:space="0" w:sz="0" w:val="none"/>
+                <w:bottom w:color="auto" w:space="0" w:sz="0" w:val="none"/>
+                <w:right w:color="auto" w:space="0" w:sz="0" w:val="none"/>
+                <w:between w:color="auto" w:space="0" w:sz="0" w:val="none"/>
+              </w:pBdr>
+              <w:shd w:fill="ffffff" w:val="clear"/>
+              <w:spacing w:after="0" w:lineRule="auto"/>
+              <w:rPr/>
+            </w:pPr>
+            <w:bookmarkStart w:colFirst="0" w:colLast="0" w:name="_2fck5gzfg8rg" w:id="25"/>
+            <w:bookmarkEnd w:id="25"/>
+            <w:r>
+              <w:rPr>
+                <w:rtl w:val="0"/>
+              </w:rPr>
+            </w:r>
+          </w:p>
+          <w:p>
+            <w:pPr>
+              <w:pStyle w:val="Heading5"/>
+              <w:keepNext w:val="0"/>
+              <w:keepLines w:val="0"/>
+              <w:pBdr>
+                <w:top w:color="auto" w:space="0" w:sz="0" w:val="none"/>
+                <w:left w:color="auto" w:space="0" w:sz="0" w:val="none"/>
+                <w:bottom w:color="auto" w:space="0" w:sz="0" w:val="none"/>
+                <w:right w:color="auto" w:space="0" w:sz="0" w:val="none"/>
+                <w:between w:color="auto" w:space="0" w:sz="0" w:val="none"/>
+              </w:pBdr>
+              <w:shd w:fill="ffffff" w:val="clear"/>
+              <w:spacing w:after="0" w:lineRule="auto"/>
+              <w:rPr>
+                <w:rFonts w:ascii="Lato" w:cs="Lato" w:eastAsia="Lato" w:hAnsi="Lato"/>
+                <w:b w:val="1"/>
+                <w:color w:val="212529"/>
+                <w:sz w:val="36"/>
+                <w:szCs w:val="36"/>
+              </w:rPr>
+            </w:pPr>
+            <w:bookmarkStart w:colFirst="0" w:colLast="0" w:name="_pzo4eztozhy9" w:id="26"/>
+            <w:bookmarkEnd w:id="26"/>
+            <w:r>
+              <w:rPr>
+                <w:rtl w:val="0"/>
+              </w:rPr>
+              <w:t xml:space="preserve">Philipp D. Rohde</w:t>
+            </w:r>
+            <w:r>
+              <w:rPr>
+                <w:rtl w:val="0"/>
+              </w:rPr>
+            </w:r>
+          </w:p>
+        </w:tc>
+      </w:tr>
+      <w:tr>
+        <w:trPr>
+          <w:cantSplit w:val="1"/>
+          <w:tblHeader w:val="0"/>
+        </w:trPr>
+        <w:tc>
+          <w:tcPr>
+            <w:shd w:fill="auto" w:val="clear"/>
+            <w:tcMar>
+              <w:top w:w="100.0" w:type="dxa"/>
+              <w:left w:w="100.0" w:type="dxa"/>
+              <w:bottom w:w="100.0" w:type="dxa"/>
+              <w:right w:w="100.0" w:type="dxa"/>
+            </w:tcMar>
+            <w:vAlign w:val="top"/>
+          </w:tcPr>
+          <w:p>
+            <w:pPr>
+              <w:shd w:fill="ffffff" w:val="clear"/>
+              <w:rPr>
+                <w:b w:val="1"/>
+                <w:color w:val="212529"/>
+                <w:sz w:val="36"/>
+                <w:szCs w:val="36"/>
+              </w:rPr>
+            </w:pPr>
+            <w:r>
+              <w:rPr>
+                <w:rFonts w:ascii="Lato" w:cs="Lato" w:eastAsia="Lato" w:hAnsi="Lato"/>
+                <w:b w:val="1"/>
+                <w:color w:val="212529"/>
+                <w:sz w:val="36"/>
+                <w:szCs w:val="36"/>
+              </w:rPr>
+              <w:drawing>
+                <wp:inline distB="114300" distT="114300" distL="114300" distR="114300">
+                  <wp:extent cx="1295400" cy="1295400"/>
+                  <wp:effectExtent b="0" l="0" r="0" t="0"/>
+                  <wp:docPr id="5" name="image1.png"/>
+                  <a:graphic>
+                    <a:graphicData uri="http://schemas.openxmlformats.org/drawingml/2006/picture">
+                      <pic:pic>
+                        <pic:nvPicPr>
+                          <pic:cNvPr id="0" name="image1.png"/>
+                          <pic:cNvPicPr preferRelativeResize="0"/>
+                        </pic:nvPicPr>
+                        <pic:blipFill>
+                          <a:blip r:embed="rId6"/>
+                          <a:srcRect b="0" l="0" r="0" t="0"/>
+                          <a:stretch>
+                            <a:fillRect/>
+                          </a:stretch>
+                        </pic:blipFill>
+                        <pic:spPr>
+                          <a:xfrm>
+                            <a:off x="0" y="0"/>
+                            <a:ext cx="1295400" cy="1295400"/>
+                          </a:xfrm>
+                          <a:prstGeom prst="rect"/>
+                          <a:ln/>
+                        </pic:spPr>
+                      </pic:pic>
+                    </a:graphicData>
+                  </a:graphic>
+                </wp:inline>
+              </w:drawing>
+            </w:r>
+            <w:r>
+              <w:rPr>
+                <w:rtl w:val="0"/>
+              </w:rPr>
+            </w:r>
+          </w:p>
+          <w:p>
+            <w:pPr>
+              <w:pStyle w:val="Heading5"/>
+              <w:keepNext w:val="0"/>
+              <w:keepLines w:val="0"/>
+              <w:pBdr>
+                <w:top w:color="auto" w:space="0" w:sz="0" w:val="none"/>
+                <w:left w:color="auto" w:space="0" w:sz="0" w:val="none"/>
+                <w:bottom w:color="auto" w:space="0" w:sz="0" w:val="none"/>
+                <w:right w:color="auto" w:space="0" w:sz="0" w:val="none"/>
+                <w:between w:color="auto" w:space="0" w:sz="0" w:val="none"/>
+              </w:pBdr>
+              <w:shd w:fill="ffffff" w:val="clear"/>
+              <w:spacing w:after="0" w:lineRule="auto"/>
+              <w:rPr/>
+            </w:pPr>
+            <w:bookmarkStart w:colFirst="0" w:colLast="0" w:name="_hlsq2ahbrikm" w:id="27"/>
+            <w:bookmarkEnd w:id="27"/>
+            <w:r>
+              <w:rPr>
+                <w:rtl w:val="0"/>
+              </w:rPr>
+            </w:r>
+          </w:p>
+          <w:p>
+            <w:pPr>
+              <w:pStyle w:val="Heading5"/>
+              <w:keepNext w:val="0"/>
+              <w:keepLines w:val="0"/>
+              <w:pBdr>
+                <w:top w:color="auto" w:space="0" w:sz="0" w:val="none"/>
+                <w:left w:color="auto" w:space="0" w:sz="0" w:val="none"/>
+                <w:bottom w:color="auto" w:space="0" w:sz="0" w:val="none"/>
+                <w:right w:color="auto" w:space="0" w:sz="0" w:val="none"/>
+                <w:between w:color="auto" w:space="0" w:sz="0" w:val="none"/>
+              </w:pBdr>
+              <w:shd w:fill="ffffff" w:val="clear"/>
+              <w:spacing w:after="0" w:lineRule="auto"/>
+              <w:rPr/>
+            </w:pPr>
+            <w:bookmarkStart w:colFirst="0" w:colLast="0" w:name="_vht0yg4j795h" w:id="28"/>
+            <w:bookmarkEnd w:id="28"/>
+            <w:r>
+              <w:rPr>
+                <w:rtl w:val="0"/>
+              </w:rPr>
+              <w:t xml:space="preserve">Enrique Iglesias</w:t>
+            </w:r>
+          </w:p>
+          <w:p>
+            <w:pPr>
+              <w:shd w:fill="ffffff" w:val="clear"/>
+              <w:rPr>
+                <w:rFonts w:ascii="Lato" w:cs="Lato" w:eastAsia="Lato" w:hAnsi="Lato"/>
+                <w:b w:val="1"/>
+                <w:color w:val="212529"/>
+                <w:sz w:val="36"/>
+                <w:szCs w:val="36"/>
+              </w:rPr>
+            </w:pPr>
+            <w:r>
+              <w:rPr>
+                <w:rtl w:val="0"/>
+              </w:rPr>
+            </w:r>
+          </w:p>
+        </w:tc>
+        <w:tc>
+          <w:tcPr>
+            <w:shd w:fill="auto" w:val="clear"/>
+            <w:tcMar>
+              <w:top w:w="100.0" w:type="dxa"/>
+              <w:left w:w="100.0" w:type="dxa"/>
+              <w:bottom w:w="100.0" w:type="dxa"/>
+              <w:right w:w="100.0" w:type="dxa"/>
+            </w:tcMar>
+            <w:vAlign w:val="top"/>
+          </w:tcPr>
+          <w:p>
+            <w:pPr>
+              <w:shd w:fill="ffffff" w:val="clear"/>
+              <w:rPr>
+                <w:b w:val="1"/>
+                <w:color w:val="212529"/>
+                <w:sz w:val="36"/>
+                <w:szCs w:val="36"/>
+              </w:rPr>
+            </w:pPr>
+            <w:r>
+              <w:rPr>
+                <w:rFonts w:ascii="Lato" w:cs="Lato" w:eastAsia="Lato" w:hAnsi="Lato"/>
+                <w:b w:val="1"/>
+                <w:color w:val="212529"/>
+                <w:sz w:val="36"/>
+                <w:szCs w:val="36"/>
+              </w:rPr>
+              <w:drawing>
+                <wp:inline distB="114300" distT="114300" distL="114300" distR="114300">
+                  <wp:extent cx="1295400" cy="1295400"/>
+                  <wp:effectExtent b="0" l="0" r="0" t="0"/>
+                  <wp:docPr id="1" name="image1.png"/>
+                  <a:graphic>
+                    <a:graphicData uri="http://schemas.openxmlformats.org/drawingml/2006/picture">
+                      <pic:pic>
+                        <pic:nvPicPr>
+                          <pic:cNvPr id="0" name="image1.png"/>
+                          <pic:cNvPicPr preferRelativeResize="0"/>
+                        </pic:nvPicPr>
+                        <pic:blipFill>
+                          <a:blip r:embed="rId6"/>
+                          <a:srcRect b="0" l="0" r="0" t="0"/>
+                          <a:stretch>
+                            <a:fillRect/>
+                          </a:stretch>
+                        </pic:blipFill>
+                        <pic:spPr>
+                          <a:xfrm>
+                            <a:off x="0" y="0"/>
+                            <a:ext cx="1295400" cy="1295400"/>
+                          </a:xfrm>
+                          <a:prstGeom prst="rect"/>
+                          <a:ln/>
+                        </pic:spPr>
+                      </pic:pic>
+                    </a:graphicData>
+                  </a:graphic>
+                </wp:inline>
+              </w:drawing>
+            </w:r>
+            <w:r>
+              <w:rPr>
+                <w:rtl w:val="0"/>
+              </w:rPr>
+            </w:r>
+          </w:p>
+          <w:p>
+            <w:pPr>
+              <w:pStyle w:val="Heading5"/>
+              <w:keepNext w:val="0"/>
+              <w:keepLines w:val="0"/>
+              <w:pBdr>
+                <w:top w:color="auto" w:space="0" w:sz="0" w:val="none"/>
+                <w:left w:color="auto" w:space="0" w:sz="0" w:val="none"/>
+                <w:bottom w:color="auto" w:space="0" w:sz="0" w:val="none"/>
+                <w:right w:color="auto" w:space="0" w:sz="0" w:val="none"/>
+                <w:between w:color="auto" w:space="0" w:sz="0" w:val="none"/>
+              </w:pBdr>
+              <w:shd w:fill="ffffff" w:val="clear"/>
+              <w:spacing w:after="0" w:lineRule="auto"/>
+              <w:rPr/>
+            </w:pPr>
+            <w:bookmarkStart w:colFirst="0" w:colLast="0" w:name="_bk66h3afqwvh" w:id="29"/>
+            <w:bookmarkEnd w:id="29"/>
+            <w:r>
+              <w:rPr>
+                <w:rtl w:val="0"/>
+              </w:rPr>
+            </w:r>
+          </w:p>
+          <w:p>
+            <w:pPr>
+              <w:pStyle w:val="Heading5"/>
+              <w:keepNext w:val="0"/>
+              <w:keepLines w:val="0"/>
+              <w:pBdr>
+                <w:top w:color="auto" w:space="0" w:sz="0" w:val="none"/>
+                <w:left w:color="auto" w:space="0" w:sz="0" w:val="none"/>
+                <w:bottom w:color="auto" w:space="0" w:sz="0" w:val="none"/>
+                <w:right w:color="auto" w:space="0" w:sz="0" w:val="none"/>
+                <w:between w:color="auto" w:space="0" w:sz="0" w:val="none"/>
+              </w:pBdr>
+              <w:shd w:fill="ffffff" w:val="clear"/>
+              <w:spacing w:after="0" w:lineRule="auto"/>
+              <w:rPr>
+                <w:rFonts w:ascii="Lato" w:cs="Lato" w:eastAsia="Lato" w:hAnsi="Lato"/>
+                <w:b w:val="1"/>
+                <w:color w:val="212529"/>
+                <w:sz w:val="36"/>
+                <w:szCs w:val="36"/>
+              </w:rPr>
+            </w:pPr>
+            <w:bookmarkStart w:colFirst="0" w:colLast="0" w:name="_cawepcrhn4t4" w:id="30"/>
+            <w:bookmarkEnd w:id="30"/>
+            <w:r>
+              <w:rPr>
+                <w:rtl w:val="0"/>
+              </w:rPr>
+              <w:t xml:space="preserve">Maria Torrente</w:t>
+            </w:r>
+            <w:r>
+              <w:rPr>
+                <w:rtl w:val="0"/>
+              </w:rPr>
+            </w:r>
+          </w:p>
+        </w:tc>
+        <w:tc>
+          <w:tcPr>
+            <w:shd w:fill="auto" w:val="clear"/>
+            <w:tcMar>
+              <w:top w:w="100.0" w:type="dxa"/>
+              <w:left w:w="100.0" w:type="dxa"/>
+              <w:bottom w:w="100.0" w:type="dxa"/>
+              <w:right w:w="100.0" w:type="dxa"/>
+            </w:tcMar>
+            <w:vAlign w:val="top"/>
+          </w:tcPr>
+          <w:p>
+            <w:pPr>
+              <w:shd w:fill="ffffff" w:val="clear"/>
+              <w:rPr>
+                <w:b w:val="1"/>
+                <w:color w:val="212529"/>
+                <w:sz w:val="36"/>
+                <w:szCs w:val="36"/>
+              </w:rPr>
+            </w:pPr>
+            <w:r>
+              <w:rPr>
+                <w:rFonts w:ascii="Lato" w:cs="Lato" w:eastAsia="Lato" w:hAnsi="Lato"/>
+                <w:b w:val="1"/>
+                <w:color w:val="212529"/>
+                <w:sz w:val="36"/>
+                <w:szCs w:val="36"/>
+              </w:rPr>
+              <w:drawing>
+                <wp:inline distB="114300" distT="114300" distL="114300" distR="114300">
+                  <wp:extent cx="1295400" cy="1295400"/>
+                  <wp:effectExtent b="0" l="0" r="0" t="0"/>
+                  <wp:docPr id="13" name="image1.png"/>
+                  <a:graphic>
+                    <a:graphicData uri="http://schemas.openxmlformats.org/drawingml/2006/picture">
+                      <pic:pic>
+                        <pic:nvPicPr>
+                          <pic:cNvPr id="0" name="image1.png"/>
+                          <pic:cNvPicPr preferRelativeResize="0"/>
+                        </pic:nvPicPr>
+                        <pic:blipFill>
+                          <a:blip r:embed="rId6"/>
+                          <a:srcRect b="0" l="0" r="0" t="0"/>
+                          <a:stretch>
+                            <a:fillRect/>
+                          </a:stretch>
+                        </pic:blipFill>
+                        <pic:spPr>
+                          <a:xfrm>
+                            <a:off x="0" y="0"/>
+                            <a:ext cx="1295400" cy="1295400"/>
+                          </a:xfrm>
+                          <a:prstGeom prst="rect"/>
+                          <a:ln/>
+                        </pic:spPr>
+                      </pic:pic>
+                    </a:graphicData>
+                  </a:graphic>
+                </wp:inline>
+              </w:drawing>
+            </w:r>
+            <w:r>
+              <w:rPr>
+                <w:rtl w:val="0"/>
+              </w:rPr>
+            </w:r>
+          </w:p>
+          <w:p>
+            <w:pPr>
+              <w:pStyle w:val="Heading5"/>
+              <w:keepNext w:val="0"/>
+              <w:keepLines w:val="0"/>
+              <w:pBdr>
+                <w:top w:color="auto" w:space="0" w:sz="0" w:val="none"/>
+                <w:left w:color="auto" w:space="0" w:sz="0" w:val="none"/>
+                <w:bottom w:color="auto" w:space="0" w:sz="0" w:val="none"/>
+                <w:right w:color="auto" w:space="0" w:sz="0" w:val="none"/>
+                <w:between w:color="auto" w:space="0" w:sz="0" w:val="none"/>
+              </w:pBdr>
+              <w:shd w:fill="ffffff" w:val="clear"/>
+              <w:spacing w:after="0" w:lineRule="auto"/>
+              <w:rPr/>
+            </w:pPr>
+            <w:bookmarkStart w:colFirst="0" w:colLast="0" w:name="_4ad9pij5i6q7" w:id="31"/>
+            <w:bookmarkEnd w:id="31"/>
+            <w:r>
+              <w:rPr>
+                <w:rtl w:val="0"/>
+              </w:rPr>
+            </w:r>
+          </w:p>
+          <w:p>
+            <w:pPr>
+              <w:pStyle w:val="Heading5"/>
+              <w:keepNext w:val="0"/>
+              <w:keepLines w:val="0"/>
+              <w:pBdr>
+                <w:top w:color="auto" w:space="0" w:sz="0" w:val="none"/>
+                <w:left w:color="auto" w:space="0" w:sz="0" w:val="none"/>
+                <w:bottom w:color="auto" w:space="0" w:sz="0" w:val="none"/>
+                <w:right w:color="auto" w:space="0" w:sz="0" w:val="none"/>
+                <w:between w:color="auto" w:space="0" w:sz="0" w:val="none"/>
+              </w:pBdr>
+              <w:shd w:fill="ffffff" w:val="clear"/>
+              <w:spacing w:after="0" w:lineRule="auto"/>
+              <w:rPr/>
+            </w:pPr>
+            <w:bookmarkStart w:colFirst="0" w:colLast="0" w:name="_5acr3wn4wdzi" w:id="32"/>
+            <w:bookmarkEnd w:id="32"/>
+            <w:r>
+              <w:rPr>
+                <w:rtl w:val="0"/>
+              </w:rPr>
+              <w:t xml:space="preserve">Maria-Esther Vidal</w:t>
+            </w:r>
+          </w:p>
+          <w:p>
+            <w:pPr>
+              <w:shd w:fill="ffffff" w:val="clear"/>
+              <w:rPr>
+                <w:rFonts w:ascii="Lato" w:cs="Lato" w:eastAsia="Lato" w:hAnsi="Lato"/>
+                <w:b w:val="1"/>
+                <w:color w:val="212529"/>
+                <w:sz w:val="36"/>
+                <w:szCs w:val="36"/>
+              </w:rPr>
+            </w:pPr>
+            <w:r>
+              <w:rPr>
+                <w:rtl w:val="0"/>
+              </w:rPr>
             </w:r>
           </w:p>
         </w:tc>
@@ -979,8 +2287,8 @@
         <w:pStyle w:val="Heading3"/>
         <w:rPr/>
       </w:pPr>
-      <w:bookmarkStart w:colFirst="0" w:colLast="0" w:name="_53rrz34r0m0h" w:id="22"/>
-      <w:bookmarkEnd w:id="22"/>
+      <w:bookmarkStart w:colFirst="0" w:colLast="0" w:name="_53rrz34r0m0h" w:id="33"/>
+      <w:bookmarkEnd w:id="33"/>
       <w:r>
         <w:rPr>
           <w:rtl w:val="0"/>

</xml_diff>